<commit_message>
modify com and led function
</commit_message>
<xml_diff>
--- a/Charging Case Uart Protocol.docx
+++ b/Charging Case Uart Protocol.docx
@@ -89,9 +89,6 @@
       <w:pPr>
         <w:ind w:left="360"/>
         <w:jc w:val="left"/>
-        <w:rPr>
-          <w:rFonts w:hint="eastAsia"/>
-        </w:rPr>
       </w:pPr>
       <w:r>
         <w:t xml:space="preserve">Checksum: </w:t>
@@ -134,33 +131,34 @@
     <w:tbl>
       <w:tblPr>
         <w:tblStyle w:val="a8"/>
-        <w:tblW w:w="0" w:type="auto"/>
-        <w:tblInd w:w="360" w:type="dxa"/>
+        <w:tblW w:w="10569" w:type="dxa"/>
+        <w:tblInd w:w="-289" w:type="dxa"/>
         <w:tblLook w:val="04A0" w:firstRow="1" w:lastRow="0" w:firstColumn="1" w:lastColumn="0" w:noHBand="0" w:noVBand="1"/>
       </w:tblPr>
       <w:tblGrid>
-        <w:gridCol w:w="711"/>
-        <w:gridCol w:w="712"/>
+        <w:gridCol w:w="636"/>
+        <w:gridCol w:w="636"/>
         <w:gridCol w:w="790"/>
-        <w:gridCol w:w="729"/>
-        <w:gridCol w:w="806"/>
-        <w:gridCol w:w="646"/>
-        <w:gridCol w:w="792"/>
-        <w:gridCol w:w="808"/>
+        <w:gridCol w:w="617"/>
+        <w:gridCol w:w="722"/>
+        <w:gridCol w:w="747"/>
+        <w:gridCol w:w="616"/>
+        <w:gridCol w:w="633"/>
+        <w:gridCol w:w="855"/>
+        <w:gridCol w:w="855"/>
+        <w:gridCol w:w="694"/>
+        <w:gridCol w:w="694"/>
         <w:gridCol w:w="800"/>
-        <w:gridCol w:w="1142"/>
+        <w:gridCol w:w="1274"/>
       </w:tblGrid>
       <w:tr>
         <w:tc>
           <w:tcPr>
-            <w:tcW w:w="767" w:type="dxa"/>
+            <w:tcW w:w="636" w:type="dxa"/>
           </w:tcPr>
           <w:p>
             <w:pPr>
               <w:jc w:val="left"/>
-              <w:rPr>
-                <w:rFonts w:hint="eastAsia"/>
-              </w:rPr>
             </w:pPr>
             <w:r>
               <w:rPr>
@@ -175,14 +173,11 @@
         </w:tc>
         <w:tc>
           <w:tcPr>
-            <w:tcW w:w="767" w:type="dxa"/>
+            <w:tcW w:w="637" w:type="dxa"/>
           </w:tcPr>
           <w:p>
             <w:pPr>
               <w:jc w:val="left"/>
-              <w:rPr>
-                <w:rFonts w:hint="eastAsia"/>
-              </w:rPr>
             </w:pPr>
             <w:r>
               <w:rPr>
@@ -197,14 +192,11 @@
         </w:tc>
         <w:tc>
           <w:tcPr>
-            <w:tcW w:w="757" w:type="dxa"/>
+            <w:tcW w:w="790" w:type="dxa"/>
           </w:tcPr>
           <w:p>
             <w:pPr>
               <w:jc w:val="left"/>
-              <w:rPr>
-                <w:rFonts w:hint="eastAsia"/>
-              </w:rPr>
             </w:pPr>
             <w:r>
               <w:t>length</w:t>
@@ -213,14 +205,11 @@
         </w:tc>
         <w:tc>
           <w:tcPr>
-            <w:tcW w:w="816" w:type="dxa"/>
+            <w:tcW w:w="621" w:type="dxa"/>
           </w:tcPr>
           <w:p>
             <w:pPr>
               <w:jc w:val="left"/>
-              <w:rPr>
-                <w:rFonts w:hint="eastAsia"/>
-              </w:rPr>
             </w:pPr>
             <w:proofErr w:type="spellStart"/>
             <w:r>
@@ -231,14 +220,11 @@
         </w:tc>
         <w:tc>
           <w:tcPr>
-            <w:tcW w:w="866" w:type="dxa"/>
+            <w:tcW w:w="577" w:type="dxa"/>
           </w:tcPr>
           <w:p>
             <w:pPr>
               <w:jc w:val="left"/>
-              <w:rPr>
-                <w:rFonts w:hint="eastAsia"/>
-              </w:rPr>
             </w:pPr>
             <w:r>
               <w:t>name</w:t>
@@ -247,14 +233,11 @@
         </w:tc>
         <w:tc>
           <w:tcPr>
-            <w:tcW w:w="663" w:type="dxa"/>
+            <w:tcW w:w="811" w:type="dxa"/>
           </w:tcPr>
           <w:p>
             <w:pPr>
               <w:jc w:val="left"/>
-              <w:rPr>
-                <w:rFonts w:hint="eastAsia"/>
-              </w:rPr>
             </w:pPr>
             <w:r>
               <w:rPr>
@@ -269,62 +252,116 @@
         </w:tc>
         <w:tc>
           <w:tcPr>
-            <w:tcW w:w="920" w:type="dxa"/>
+            <w:tcW w:w="616" w:type="dxa"/>
           </w:tcPr>
           <w:p>
             <w:pPr>
               <w:jc w:val="left"/>
-              <w:rPr>
-                <w:rFonts w:hint="eastAsia"/>
-              </w:rPr>
             </w:pPr>
             <w:r>
-              <w:t>On time</w:t>
+              <w:t>slow on time</w:t>
             </w:r>
           </w:p>
         </w:tc>
         <w:tc>
           <w:tcPr>
-            <w:tcW w:w="948" w:type="dxa"/>
+            <w:tcW w:w="642" w:type="dxa"/>
           </w:tcPr>
           <w:p>
             <w:pPr>
               <w:jc w:val="left"/>
-              <w:rPr>
-                <w:rFonts w:hint="eastAsia"/>
-              </w:rPr>
             </w:pPr>
             <w:r>
-              <w:t>Off time</w:t>
+              <w:t>slow off time</w:t>
             </w:r>
           </w:p>
         </w:tc>
         <w:tc>
           <w:tcPr>
-            <w:tcW w:w="786" w:type="dxa"/>
+            <w:tcW w:w="855" w:type="dxa"/>
           </w:tcPr>
           <w:p>
             <w:pPr>
               <w:jc w:val="left"/>
+            </w:pPr>
+            <w:r>
+              <w:t xml:space="preserve">regular on </w:t>
+            </w:r>
+          </w:p>
+          <w:p>
+            <w:pPr>
+              <w:jc w:val="left"/>
+            </w:pPr>
+            <w:r>
               <w:rPr>
                 <w:rFonts w:hint="eastAsia"/>
               </w:rPr>
-            </w:pPr>
-            <w:r>
-              <w:t>Breath speed</w:t>
+              <w:t>t</w:t>
+            </w:r>
+            <w:r>
+              <w:t>ime</w:t>
             </w:r>
           </w:p>
         </w:tc>
         <w:tc>
           <w:tcPr>
-            <w:tcW w:w="646" w:type="dxa"/>
+            <w:tcW w:w="855" w:type="dxa"/>
           </w:tcPr>
           <w:p>
             <w:pPr>
               <w:jc w:val="left"/>
-              <w:rPr>
-                <w:rFonts w:hint="eastAsia"/>
-              </w:rPr>
+            </w:pPr>
+            <w:r>
+              <w:t>regular off time</w:t>
+            </w:r>
+          </w:p>
+        </w:tc>
+        <w:tc>
+          <w:tcPr>
+            <w:tcW w:w="694" w:type="dxa"/>
+          </w:tcPr>
+          <w:p>
+            <w:pPr>
+              <w:jc w:val="left"/>
+            </w:pPr>
+            <w:r>
+              <w:t>quick on time</w:t>
+            </w:r>
+          </w:p>
+        </w:tc>
+        <w:tc>
+          <w:tcPr>
+            <w:tcW w:w="694" w:type="dxa"/>
+          </w:tcPr>
+          <w:p>
+            <w:pPr>
+              <w:jc w:val="left"/>
+            </w:pPr>
+            <w:r>
+              <w:t>quick off time</w:t>
+            </w:r>
+          </w:p>
+        </w:tc>
+        <w:tc>
+          <w:tcPr>
+            <w:tcW w:w="800" w:type="dxa"/>
+          </w:tcPr>
+          <w:p>
+            <w:pPr>
+              <w:jc w:val="left"/>
+            </w:pPr>
+            <w:r>
+              <w:t>Breath speed</w:t>
+            </w:r>
+          </w:p>
+        </w:tc>
+        <w:tc>
+          <w:tcPr>
+            <w:tcW w:w="1341" w:type="dxa"/>
+          </w:tcPr>
+          <w:p>
+            <w:pPr>
+              <w:jc w:val="left"/>
             </w:pPr>
             <w:r>
               <w:t>Checksum</w:t>
@@ -338,7 +375,6 @@
         <w:ind w:left="360"/>
         <w:jc w:val="left"/>
       </w:pPr>
-      <w:proofErr w:type="gramStart"/>
       <w:r>
         <w:t>L</w:t>
       </w:r>
@@ -351,9 +387,14 @@
       <w:r>
         <w:t>gth  :</w:t>
       </w:r>
-      <w:proofErr w:type="gramEnd"/>
-      <w:r>
-        <w:t>0x7</w:t>
+      <w:r>
+        <w:t>0x</w:t>
+      </w:r>
+      <w:r>
+        <w:t>1</w:t>
+      </w:r>
+      <w:r>
+        <w:t xml:space="preserve">1 </w:t>
       </w:r>
     </w:p>
     <w:p>
@@ -370,18 +411,30 @@
       </w:r>
       <w:proofErr w:type="spellEnd"/>
       <w:r>
+        <w:t xml:space="preserve">   </w:t>
+      </w:r>
+      <w:r>
+        <w:t>: 0x01, pc-&gt;</w:t>
+      </w:r>
+      <w:proofErr w:type="spellStart"/>
+      <w:r>
+        <w:t>mcu</w:t>
+      </w:r>
+      <w:proofErr w:type="spellEnd"/>
+      <w:r>
+        <w:t>,</w:t>
+      </w:r>
+      <w:r>
+        <w:rPr>
+          <w:rFonts w:hint="eastAsia"/>
+        </w:rPr>
         <w:t xml:space="preserve"> </w:t>
       </w:r>
-      <w:proofErr w:type="gramStart"/>
-      <w:r>
-        <w:t xml:space="preserve">  </w:t>
-      </w:r>
-      <w:r>
-        <w:t>:</w:t>
-      </w:r>
-      <w:proofErr w:type="gramEnd"/>
-      <w:r>
-        <w:t xml:space="preserve"> 0x01, pc-&gt;</w:t>
+      <w:r>
+        <w:t xml:space="preserve"> </w:t>
+      </w:r>
+      <w:r>
+        <w:t xml:space="preserve">0x81, </w:t>
       </w:r>
       <w:proofErr w:type="spellStart"/>
       <w:r>
@@ -389,27 +442,43 @@
       </w:r>
       <w:proofErr w:type="spellEnd"/>
       <w:r>
-        <w:t>,</w:t>
+        <w:t>-&gt;pc</w:t>
+      </w:r>
+    </w:p>
+    <w:p>
+      <w:pPr>
+        <w:ind w:leftChars="200" w:left="945" w:hangingChars="250" w:hanging="525"/>
+        <w:jc w:val="left"/>
+      </w:pPr>
+      <w:r>
+        <w:t xml:space="preserve">Name  : 0-&gt;led solid off,  1-&gt;led solid on,  2-&gt;led </w:t>
+      </w:r>
+      <w:r>
+        <w:t>flash slow</w:t>
+      </w:r>
+      <w:r>
+        <w:t xml:space="preserve">,  3-&gt;led </w:t>
+      </w:r>
+      <w:r>
+        <w:t xml:space="preserve">flash regular, </w:t>
+      </w:r>
+    </w:p>
+    <w:p>
+      <w:pPr>
+        <w:ind w:leftChars="400" w:left="840" w:firstLineChars="200" w:firstLine="420"/>
+        <w:jc w:val="left"/>
+      </w:pPr>
+      <w:r>
+        <w:t>4-&gt;</w:t>
       </w:r>
       <w:r>
         <w:rPr>
           <w:rFonts w:hint="eastAsia"/>
         </w:rPr>
-        <w:t xml:space="preserve"> </w:t>
-      </w:r>
-      <w:r>
-        <w:t xml:space="preserve"> </w:t>
-      </w:r>
-      <w:r>
-        <w:t xml:space="preserve">0x81, </w:t>
-      </w:r>
-      <w:proofErr w:type="spellStart"/>
-      <w:r>
-        <w:t>mcu</w:t>
-      </w:r>
-      <w:proofErr w:type="spellEnd"/>
-      <w:r>
-        <w:t>-&gt;pc</w:t>
+        <w:t>led</w:t>
+      </w:r>
+      <w:r>
+        <w:t xml:space="preserve"> flash quick, 5-&gt;led breath</w:t>
       </w:r>
     </w:p>
     <w:p>
@@ -417,13 +486,14 @@
         <w:ind w:left="360"/>
         <w:jc w:val="left"/>
       </w:pPr>
-      <w:proofErr w:type="gramStart"/>
-      <w:r>
-        <w:t>Name  :</w:t>
-      </w:r>
-      <w:proofErr w:type="gramEnd"/>
-      <w:r>
-        <w:t xml:space="preserve"> 0-&gt;led solid off,  1-&gt;led solid on,  2-&gt;led flash,  3-&gt;led breath</w:t>
+      <w:r>
+        <w:t>Slow o</w:t>
+      </w:r>
+      <w:r>
+        <w:t>n time: 0~65536ms</w:t>
+      </w:r>
+      <w:r>
+        <w:t xml:space="preserve">    s</w:t>
       </w:r>
     </w:p>
     <w:p>
@@ -432,7 +502,22 @@
         <w:jc w:val="left"/>
       </w:pPr>
       <w:r>
-        <w:t>On time: 0~65536ms</w:t>
+        <w:t>Slow off time</w:t>
+      </w:r>
+      <w:r>
+        <w:rPr>
+          <w:rFonts w:hint="eastAsia"/>
+        </w:rPr>
+        <w:t>:</w:t>
+      </w:r>
+      <w:r>
+        <w:t xml:space="preserve"> </w:t>
+      </w:r>
+      <w:r>
+        <w:rPr>
+          <w:rFonts w:hint="eastAsia"/>
+        </w:rPr>
+        <w:t>0~65536ms</w:t>
       </w:r>
     </w:p>
     <w:p>
@@ -441,7 +526,7 @@
         <w:jc w:val="left"/>
       </w:pPr>
       <w:r>
-        <w:t>Off time:0~65536ms</w:t>
+        <w:t>Regular on time: 0~65536ms</w:t>
       </w:r>
     </w:p>
     <w:p>
@@ -450,25 +535,49 @@
         <w:jc w:val="left"/>
       </w:pPr>
       <w:r>
-        <w:t>B</w:t>
-      </w:r>
-      <w:r>
-        <w:rPr>
-          <w:rFonts w:hint="eastAsia"/>
-        </w:rPr>
-        <w:t>rea</w:t>
-      </w:r>
-      <w:r>
-        <w:t>the speed: 0~5</w:t>
+        <w:t>Regular off time: 0~65536ms</w:t>
       </w:r>
     </w:p>
     <w:p>
       <w:pPr>
         <w:ind w:left="360"/>
         <w:jc w:val="left"/>
+      </w:pPr>
+      <w:r>
+        <w:t>Quick on time: 0~65536ms</w:t>
+      </w:r>
+    </w:p>
+    <w:p>
+      <w:pPr>
+        <w:ind w:left="360"/>
+        <w:jc w:val="left"/>
+      </w:pPr>
+      <w:r>
+        <w:t>Quick off time: 0~65536ms</w:t>
+      </w:r>
+    </w:p>
+    <w:p>
+      <w:pPr>
+        <w:ind w:left="360"/>
+        <w:jc w:val="left"/>
+      </w:pPr>
+      <w:r>
+        <w:t>B</w:t>
+      </w:r>
+      <w:r>
         <w:rPr>
           <w:rFonts w:hint="eastAsia"/>
         </w:rPr>
+        <w:t>rea</w:t>
+      </w:r>
+      <w:r>
+        <w:t>the speed: 0~5</w:t>
+      </w:r>
+    </w:p>
+    <w:p>
+      <w:pPr>
+        <w:ind w:left="360"/>
+        <w:jc w:val="left"/>
       </w:pPr>
       <w:r>
         <w:t xml:space="preserve">Checksum: </w:t>

</xml_diff>